<commit_message>
feature: update file and validations
</commit_message>
<xml_diff>
--- a/src/temp/REGISTRO_FORMATO.docx
+++ b/src/temp/REGISTRO_FORMATO.docx
@@ -39,6 +39,12 @@
         <w:gridCol w:w="160"/>
       </w:tblGrid>
       <w:tr>
+        <w:tblPrEx>
+          <w:tblCellMar>
+            <w:top w:w="0" w:type="dxa"/>
+            <w:bottom w:w="0" w:type="dxa"/>
+          </w:tblCellMar>
+        </w:tblPrEx>
         <w:trPr>
           <w:trHeight w:val="397"/>
         </w:trPr>
@@ -108,6 +114,12 @@
         </w:tc>
       </w:tr>
       <w:tr>
+        <w:tblPrEx>
+          <w:tblCellMar>
+            <w:top w:w="0" w:type="dxa"/>
+            <w:bottom w:w="0" w:type="dxa"/>
+          </w:tblCellMar>
+        </w:tblPrEx>
         <w:trPr>
           <w:trHeight w:val="284"/>
         </w:trPr>
@@ -242,8 +254,19 @@
                 <w:sz w:val="20"/>
                 <w:szCs w:val="20"/>
               </w:rPr>
-              <w:t>Visitante Nº</w:t>
-            </w:r>
+              <w:t xml:space="preserve">Visitante </w:t>
+            </w:r>
+            <w:proofErr w:type="spellStart"/>
+            <w:r>
+              <w:rPr>
+                <w:rFonts w:ascii="Arial" w:hAnsi="Arial" w:cs="Arial"/>
+                <w:bCs/>
+                <w:sz w:val="20"/>
+                <w:szCs w:val="20"/>
+              </w:rPr>
+              <w:t>Nº</w:t>
+            </w:r>
+            <w:proofErr w:type="spellEnd"/>
           </w:p>
         </w:tc>
         <w:tc>
@@ -270,6 +293,12 @@
         </w:tc>
       </w:tr>
       <w:tr>
+        <w:tblPrEx>
+          <w:tblCellMar>
+            <w:top w:w="0" w:type="dxa"/>
+            <w:bottom w:w="0" w:type="dxa"/>
+          </w:tblCellMar>
+        </w:tblPrEx>
         <w:trPr>
           <w:trHeight w:val="207"/>
         </w:trPr>
@@ -467,6 +496,12 @@
         </w:tc>
       </w:tr>
       <w:tr>
+        <w:tblPrEx>
+          <w:tblCellMar>
+            <w:top w:w="0" w:type="dxa"/>
+            <w:bottom w:w="0" w:type="dxa"/>
+          </w:tblCellMar>
+        </w:tblPrEx>
         <w:trPr>
           <w:trHeight w:val="165"/>
         </w:trPr>
@@ -578,6 +613,12 @@
         </w:tc>
       </w:tr>
       <w:tr>
+        <w:tblPrEx>
+          <w:tblCellMar>
+            <w:top w:w="0" w:type="dxa"/>
+            <w:bottom w:w="0" w:type="dxa"/>
+          </w:tblCellMar>
+        </w:tblPrEx>
         <w:trPr>
           <w:trHeight w:val="578"/>
         </w:trPr>
@@ -696,6 +737,12 @@
         </w:tc>
       </w:tr>
       <w:tr>
+        <w:tblPrEx>
+          <w:tblCellMar>
+            <w:top w:w="0" w:type="dxa"/>
+            <w:bottom w:w="0" w:type="dxa"/>
+          </w:tblCellMar>
+        </w:tblPrEx>
         <w:trPr>
           <w:trHeight w:val="284"/>
         </w:trPr>
@@ -738,7 +785,25 @@
                 <w:sz w:val="20"/>
                 <w:szCs w:val="20"/>
               </w:rPr>
-              <w:t>Lugar de Nac:</w:t>
+              <w:t xml:space="preserve">Lugar de </w:t>
+            </w:r>
+            <w:proofErr w:type="spellStart"/>
+            <w:r>
+              <w:rPr>
+                <w:rFonts w:ascii="Arial" w:hAnsi="Arial" w:cs="Arial"/>
+                <w:sz w:val="20"/>
+                <w:szCs w:val="20"/>
+              </w:rPr>
+              <w:t>Nac</w:t>
+            </w:r>
+            <w:proofErr w:type="spellEnd"/>
+            <w:r>
+              <w:rPr>
+                <w:rFonts w:ascii="Arial" w:hAnsi="Arial" w:cs="Arial"/>
+                <w:sz w:val="20"/>
+                <w:szCs w:val="20"/>
+              </w:rPr>
+              <w:t>:</w:t>
             </w:r>
           </w:p>
         </w:tc>
@@ -816,7 +881,25 @@
                 <w:sz w:val="20"/>
                 <w:szCs w:val="20"/>
               </w:rPr>
-              <w:t xml:space="preserve">Fecha de Nac:  </w:t>
+              <w:t xml:space="preserve">Fecha de </w:t>
+            </w:r>
+            <w:proofErr w:type="spellStart"/>
+            <w:r>
+              <w:rPr>
+                <w:rFonts w:ascii="Arial" w:hAnsi="Arial" w:cs="Arial"/>
+                <w:sz w:val="20"/>
+                <w:szCs w:val="20"/>
+              </w:rPr>
+              <w:t>Nac</w:t>
+            </w:r>
+            <w:proofErr w:type="spellEnd"/>
+            <w:r>
+              <w:rPr>
+                <w:rFonts w:ascii="Arial" w:hAnsi="Arial" w:cs="Arial"/>
+                <w:sz w:val="20"/>
+                <w:szCs w:val="20"/>
+              </w:rPr>
+              <w:t xml:space="preserve">:  </w:t>
             </w:r>
           </w:p>
         </w:tc>
@@ -896,6 +979,12 @@
         </w:tc>
       </w:tr>
       <w:tr>
+        <w:tblPrEx>
+          <w:tblCellMar>
+            <w:top w:w="0" w:type="dxa"/>
+            <w:bottom w:w="0" w:type="dxa"/>
+          </w:tblCellMar>
+        </w:tblPrEx>
         <w:trPr>
           <w:trHeight w:val="284"/>
         </w:trPr>
@@ -1083,6 +1172,14 @@
                 <w:szCs w:val="20"/>
               </w:rPr>
             </w:pPr>
+            <w:r>
+              <w:rPr>
+                <w:rFonts w:ascii="Arial" w:hAnsi="Arial" w:cs="Arial"/>
+                <w:sz w:val="20"/>
+                <w:szCs w:val="20"/>
+              </w:rPr>
+              <w:t>XXXXXXXXX</w:t>
+            </w:r>
           </w:p>
         </w:tc>
         <w:tc>
@@ -1129,6 +1226,12 @@
         </w:tc>
       </w:tr>
       <w:tr>
+        <w:tblPrEx>
+          <w:tblCellMar>
+            <w:top w:w="0" w:type="dxa"/>
+            <w:bottom w:w="0" w:type="dxa"/>
+          </w:tblCellMar>
+        </w:tblPrEx>
         <w:trPr>
           <w:trHeight w:val="284"/>
         </w:trPr>
@@ -1234,6 +1337,12 @@
         </w:tc>
       </w:tr>
       <w:tr>
+        <w:tblPrEx>
+          <w:tblCellMar>
+            <w:top w:w="0" w:type="dxa"/>
+            <w:bottom w:w="0" w:type="dxa"/>
+          </w:tblCellMar>
+        </w:tblPrEx>
         <w:trPr>
           <w:trHeight w:val="284"/>
         </w:trPr>
@@ -1355,6 +1464,12 @@
         </w:tc>
       </w:tr>
       <w:tr>
+        <w:tblPrEx>
+          <w:tblCellMar>
+            <w:top w:w="0" w:type="dxa"/>
+            <w:bottom w:w="0" w:type="dxa"/>
+          </w:tblCellMar>
+        </w:tblPrEx>
         <w:trPr>
           <w:trHeight w:val="276"/>
         </w:trPr>
@@ -1494,6 +1609,12 @@
         </w:tc>
       </w:tr>
       <w:tr>
+        <w:tblPrEx>
+          <w:tblCellMar>
+            <w:top w:w="0" w:type="dxa"/>
+            <w:bottom w:w="0" w:type="dxa"/>
+          </w:tblCellMar>
+        </w:tblPrEx>
         <w:trPr>
           <w:trHeight w:val="135"/>
         </w:trPr>
@@ -1608,6 +1729,12 @@
         </w:tc>
       </w:tr>
       <w:tr>
+        <w:tblPrEx>
+          <w:tblCellMar>
+            <w:top w:w="0" w:type="dxa"/>
+            <w:bottom w:w="0" w:type="dxa"/>
+          </w:tblCellMar>
+        </w:tblPrEx>
         <w:trPr>
           <w:trHeight w:val="322"/>
         </w:trPr>
@@ -1687,6 +1814,12 @@
         </w:tc>
       </w:tr>
       <w:tr>
+        <w:tblPrEx>
+          <w:tblCellMar>
+            <w:top w:w="0" w:type="dxa"/>
+            <w:bottom w:w="0" w:type="dxa"/>
+          </w:tblCellMar>
+        </w:tblPrEx>
         <w:trPr>
           <w:trHeight w:val="284"/>
         </w:trPr>
@@ -1792,26 +1925,8 @@
                 <w:sz w:val="20"/>
                 <w:szCs w:val="20"/>
               </w:rPr>
-              <w:t xml:space="preserve"> </w:t>
-            </w:r>
-            <w:r>
-              <w:rPr>
-                <w:rFonts w:ascii="Arial" w:hAnsi="Arial" w:cs="Arial"/>
-                <w:sz w:val="20"/>
-                <w:szCs w:val="20"/>
-              </w:rPr>
-              <w:t xml:space="preserve">    {GENERO}</w:t>
-            </w:r>
-          </w:p>
-          <w:p>
-            <w:pPr>
-              <w:pStyle w:val="Standard"/>
-              <w:widowControl w:val="0"/>
-              <w:tabs>
-                <w:tab w:val="left" w:pos="3"/>
-              </w:tabs>
-              <w:ind w:left="214" w:hanging="283"/>
-            </w:pPr>
+              <w:t>{GENERO}</w:t>
+            </w:r>
           </w:p>
         </w:tc>
         <w:tc>
@@ -1838,6 +1953,12 @@
         </w:tc>
       </w:tr>
       <w:tr>
+        <w:tblPrEx>
+          <w:tblCellMar>
+            <w:top w:w="0" w:type="dxa"/>
+            <w:bottom w:w="0" w:type="dxa"/>
+          </w:tblCellMar>
+        </w:tblPrEx>
         <w:trPr>
           <w:trHeight w:val="284"/>
         </w:trPr>
@@ -1884,7 +2005,25 @@
                 <w:sz w:val="20"/>
                 <w:szCs w:val="20"/>
               </w:rPr>
-              <w:t>Lugar de Nac:</w:t>
+              <w:t xml:space="preserve">Lugar de </w:t>
+            </w:r>
+            <w:proofErr w:type="spellStart"/>
+            <w:r>
+              <w:rPr>
+                <w:rFonts w:ascii="Arial" w:hAnsi="Arial" w:cs="Arial"/>
+                <w:sz w:val="20"/>
+                <w:szCs w:val="20"/>
+              </w:rPr>
+              <w:t>Nac</w:t>
+            </w:r>
+            <w:proofErr w:type="spellEnd"/>
+            <w:r>
+              <w:rPr>
+                <w:rFonts w:ascii="Arial" w:hAnsi="Arial" w:cs="Arial"/>
+                <w:sz w:val="20"/>
+                <w:szCs w:val="20"/>
+              </w:rPr>
+              <w:t>:</w:t>
             </w:r>
           </w:p>
         </w:tc>
@@ -1975,7 +2114,25 @@
                 <w:sz w:val="20"/>
                 <w:szCs w:val="20"/>
               </w:rPr>
-              <w:t>Fecha de Nac:</w:t>
+              <w:t xml:space="preserve">Fecha de </w:t>
+            </w:r>
+            <w:proofErr w:type="spellStart"/>
+            <w:r>
+              <w:rPr>
+                <w:rFonts w:ascii="Arial" w:hAnsi="Arial" w:cs="Arial"/>
+                <w:sz w:val="20"/>
+                <w:szCs w:val="20"/>
+              </w:rPr>
+              <w:t>Nac</w:t>
+            </w:r>
+            <w:proofErr w:type="spellEnd"/>
+            <w:r>
+              <w:rPr>
+                <w:rFonts w:ascii="Arial" w:hAnsi="Arial" w:cs="Arial"/>
+                <w:sz w:val="20"/>
+                <w:szCs w:val="20"/>
+              </w:rPr>
+              <w:t>:</w:t>
             </w:r>
           </w:p>
         </w:tc>
@@ -2119,6 +2276,12 @@
         </w:tc>
       </w:tr>
       <w:tr>
+        <w:tblPrEx>
+          <w:tblCellMar>
+            <w:top w:w="0" w:type="dxa"/>
+            <w:bottom w:w="0" w:type="dxa"/>
+          </w:tblCellMar>
+        </w:tblPrEx>
         <w:trPr>
           <w:trHeight w:val="284"/>
         </w:trPr>
@@ -2391,6 +2554,12 @@
         </w:tc>
       </w:tr>
       <w:tr>
+        <w:tblPrEx>
+          <w:tblCellMar>
+            <w:top w:w="0" w:type="dxa"/>
+            <w:bottom w:w="0" w:type="dxa"/>
+          </w:tblCellMar>
+        </w:tblPrEx>
         <w:trPr>
           <w:trHeight w:val="284"/>
         </w:trPr>
@@ -2500,6 +2669,12 @@
         </w:tc>
       </w:tr>
       <w:tr>
+        <w:tblPrEx>
+          <w:tblCellMar>
+            <w:top w:w="0" w:type="dxa"/>
+            <w:bottom w:w="0" w:type="dxa"/>
+          </w:tblCellMar>
+        </w:tblPrEx>
         <w:trPr>
           <w:trHeight w:val="284"/>
         </w:trPr>
@@ -2636,16 +2811,7 @@
                 <w:sz w:val="20"/>
                 <w:szCs w:val="20"/>
               </w:rPr>
-              <w:t xml:space="preserve"> </w:t>
-            </w:r>
-            <w:r>
-              <w:rPr>
-                <w:rFonts w:ascii="Arial" w:hAnsi="Arial" w:cs="Arial"/>
-                <w:bCs/>
-                <w:sz w:val="20"/>
-                <w:szCs w:val="20"/>
-              </w:rPr>
-              <w:t>{PARROQUIA}</w:t>
+              <w:t xml:space="preserve"> {PARROQUIA}</w:t>
             </w:r>
           </w:p>
         </w:tc>
@@ -2730,16 +2896,7 @@
                 <w:sz w:val="20"/>
                 <w:szCs w:val="20"/>
               </w:rPr>
-              <w:t xml:space="preserve"> </w:t>
-            </w:r>
-            <w:r>
-              <w:rPr>
-                <w:rFonts w:ascii="Arial" w:hAnsi="Arial" w:cs="Arial"/>
-                <w:bCs/>
-                <w:sz w:val="20"/>
-                <w:szCs w:val="20"/>
-              </w:rPr>
-              <w:t>{MUNICIPIO}</w:t>
+              <w:t xml:space="preserve"> {MUNICIPIO}</w:t>
             </w:r>
           </w:p>
         </w:tc>
@@ -2852,6 +3009,12 @@
         </w:tc>
       </w:tr>
       <w:tr>
+        <w:tblPrEx>
+          <w:tblCellMar>
+            <w:top w:w="0" w:type="dxa"/>
+            <w:bottom w:w="0" w:type="dxa"/>
+          </w:tblCellMar>
+        </w:tblPrEx>
         <w:trPr>
           <w:trHeight w:val="284"/>
         </w:trPr>
@@ -2970,6 +3133,12 @@
         </w:tc>
       </w:tr>
       <w:tr>
+        <w:tblPrEx>
+          <w:tblCellMar>
+            <w:top w:w="0" w:type="dxa"/>
+            <w:bottom w:w="0" w:type="dxa"/>
+          </w:tblCellMar>
+        </w:tblPrEx>
         <w:trPr>
           <w:trHeight w:val="284"/>
         </w:trPr>
@@ -3195,6 +3364,12 @@
         </w:tc>
       </w:tr>
       <w:tr>
+        <w:tblPrEx>
+          <w:tblCellMar>
+            <w:top w:w="0" w:type="dxa"/>
+            <w:bottom w:w="0" w:type="dxa"/>
+          </w:tblCellMar>
+        </w:tblPrEx>
         <w:trPr>
           <w:trHeight w:val="284"/>
         </w:trPr>
@@ -3236,6 +3411,7 @@
                 <w:szCs w:val="20"/>
               </w:rPr>
             </w:pPr>
+            <w:proofErr w:type="spellStart"/>
             <w:r>
               <w:rPr>
                 <w:rFonts w:ascii="Arial" w:hAnsi="Arial" w:cs="Arial"/>
@@ -3243,7 +3419,17 @@
                 <w:sz w:val="20"/>
                 <w:szCs w:val="20"/>
               </w:rPr>
-              <w:t>Nº de la vivienda:</w:t>
+              <w:t>Nº</w:t>
+            </w:r>
+            <w:proofErr w:type="spellEnd"/>
+            <w:r>
+              <w:rPr>
+                <w:rFonts w:ascii="Arial" w:hAnsi="Arial" w:cs="Arial"/>
+                <w:bCs/>
+                <w:sz w:val="20"/>
+                <w:szCs w:val="20"/>
+              </w:rPr>
+              <w:t xml:space="preserve"> de la vivienda:</w:t>
             </w:r>
           </w:p>
         </w:tc>
@@ -3492,6 +3678,12 @@
         </w:tc>
       </w:tr>
       <w:tr>
+        <w:tblPrEx>
+          <w:tblCellMar>
+            <w:top w:w="0" w:type="dxa"/>
+            <w:bottom w:w="0" w:type="dxa"/>
+          </w:tblCellMar>
+        </w:tblPrEx>
         <w:trPr>
           <w:trHeight w:val="284"/>
         </w:trPr>
@@ -3586,33 +3778,35 @@
                 <w:sz w:val="20"/>
                 <w:szCs w:val="20"/>
               </w:rPr>
-              <w:t xml:space="preserve">    </w:t>
+              <w:t xml:space="preserve"> </w:t>
+            </w:r>
+            <w:proofErr w:type="gramStart"/>
+            <w:r>
+              <w:rPr>
+                <w:rFonts w:ascii="Arial" w:hAnsi="Arial" w:cs="Arial"/>
+                <w:sz w:val="20"/>
+                <w:szCs w:val="20"/>
+              </w:rPr>
+              <w:t xml:space="preserve">   </w:t>
+            </w:r>
+            <w:r>
+              <w:rPr>
+                <w:rFonts w:ascii="Arial" w:hAnsi="Arial" w:cs="Arial"/>
+                <w:sz w:val="20"/>
+                <w:szCs w:val="20"/>
+              </w:rPr>
+              <w:t>{</w:t>
+            </w:r>
+            <w:proofErr w:type="gramEnd"/>
+            <w:r>
+              <w:rPr>
+                <w:rFonts w:ascii="Arial" w:hAnsi="Arial" w:cs="Arial"/>
+                <w:sz w:val="20"/>
+                <w:szCs w:val="20"/>
+              </w:rPr>
+              <w:t>PARTICULAR}</w:t>
             </w:r>
             <w:bookmarkEnd w:id="43"/>
-            <w:r>
-              <w:rPr>
-                <w:rFonts w:ascii="Arial" w:hAnsi="Arial" w:cs="Arial"/>
-                <w:sz w:val="20"/>
-                <w:szCs w:val="20"/>
-              </w:rPr>
-              <w:t>{</w:t>
-            </w:r>
-            <w:r>
-              <w:rPr>
-                <w:rFonts w:ascii="Arial" w:hAnsi="Arial" w:cs="Arial"/>
-                <w:sz w:val="20"/>
-                <w:szCs w:val="20"/>
-              </w:rPr>
-              <w:t>PARTICULAR</w:t>
-            </w:r>
-            <w:r>
-              <w:rPr>
-                <w:rFonts w:ascii="Arial" w:hAnsi="Arial" w:cs="Arial"/>
-                <w:sz w:val="20"/>
-                <w:szCs w:val="20"/>
-              </w:rPr>
-              <w:t>}</w:t>
-            </w:r>
           </w:p>
         </w:tc>
         <w:tc>
@@ -3654,39 +3848,25 @@
                 <w:sz w:val="20"/>
                 <w:szCs w:val="20"/>
               </w:rPr>
-              <w:t xml:space="preserve">       </w:t>
-            </w:r>
-            <w:r>
-              <w:rPr>
-                <w:rFonts w:ascii="Arial" w:hAnsi="Arial" w:cs="Arial"/>
-                <w:sz w:val="20"/>
-                <w:szCs w:val="20"/>
-              </w:rPr>
-              <w:t>{</w:t>
-            </w:r>
-            <w:r>
-              <w:rPr>
-                <w:rFonts w:ascii="Arial" w:hAnsi="Arial" w:cs="Arial"/>
-                <w:sz w:val="20"/>
-                <w:szCs w:val="20"/>
-              </w:rPr>
-              <w:t>INSTITUCIONAL</w:t>
-            </w:r>
-            <w:r>
-              <w:rPr>
-                <w:rFonts w:ascii="Arial" w:hAnsi="Arial" w:cs="Arial"/>
-                <w:sz w:val="20"/>
-                <w:szCs w:val="20"/>
-              </w:rPr>
-              <w:t>}</w:t>
-            </w:r>
-            <w:r>
-              <w:rPr>
-                <w:rFonts w:ascii="Arial" w:hAnsi="Arial" w:cs="Arial"/>
-                <w:sz w:val="20"/>
-                <w:szCs w:val="20"/>
-              </w:rPr>
-              <w:t xml:space="preserve">            </w:t>
+              <w:t xml:space="preserve">    </w:t>
+            </w:r>
+            <w:proofErr w:type="gramStart"/>
+            <w:r>
+              <w:rPr>
+                <w:rFonts w:ascii="Arial" w:hAnsi="Arial" w:cs="Arial"/>
+                <w:sz w:val="20"/>
+                <w:szCs w:val="20"/>
+              </w:rPr>
+              <w:t xml:space="preserve">   {</w:t>
+            </w:r>
+            <w:proofErr w:type="gramEnd"/>
+            <w:r>
+              <w:rPr>
+                <w:rFonts w:ascii="Arial" w:hAnsi="Arial" w:cs="Arial"/>
+                <w:sz w:val="20"/>
+                <w:szCs w:val="20"/>
+              </w:rPr>
+              <w:t xml:space="preserve">INSTITUCIONAL}            </w:t>
             </w:r>
             <w:bookmarkEnd w:id="44"/>
           </w:p>
@@ -3724,53 +3904,23 @@
               </w:rPr>
               <w:t>Pescador (a) Acuicultor (a</w:t>
             </w:r>
-            <w:r>
-              <w:rPr>
-                <w:rFonts w:ascii="Arial" w:hAnsi="Arial" w:cs="Arial"/>
-                <w:sz w:val="20"/>
-                <w:szCs w:val="20"/>
-              </w:rPr>
-              <w:t>):</w:t>
-            </w:r>
-            <w:r>
-              <w:rPr>
-                <w:rFonts w:ascii="Arial" w:hAnsi="Arial" w:cs="Arial"/>
-                <w:sz w:val="20"/>
-                <w:szCs w:val="20"/>
-              </w:rPr>
-              <w:t xml:space="preserve"> </w:t>
-            </w:r>
-            <w:r>
-              <w:rPr>
-                <w:rFonts w:ascii="Arial" w:hAnsi="Arial" w:cs="Arial"/>
-                <w:sz w:val="20"/>
-                <w:szCs w:val="20"/>
-              </w:rPr>
-              <w:t>{</w:t>
-            </w:r>
-            <w:r>
-              <w:rPr>
-                <w:rFonts w:ascii="Arial" w:hAnsi="Arial" w:cs="Arial"/>
-                <w:sz w:val="20"/>
-                <w:szCs w:val="20"/>
-              </w:rPr>
-              <w:t>PESCADOR_ACUICULTOR</w:t>
-            </w:r>
-            <w:r>
-              <w:rPr>
-                <w:rFonts w:ascii="Arial" w:hAnsi="Arial" w:cs="Arial"/>
-                <w:sz w:val="20"/>
-                <w:szCs w:val="20"/>
-              </w:rPr>
-              <w:t>}</w:t>
-            </w:r>
-            <w:r>
-              <w:rPr>
-                <w:rFonts w:ascii="Arial" w:hAnsi="Arial" w:cs="Arial"/>
-                <w:sz w:val="20"/>
-                <w:szCs w:val="20"/>
-              </w:rPr>
-              <w:t xml:space="preserve"> </w:t>
+            <w:proofErr w:type="gramStart"/>
+            <w:r>
+              <w:rPr>
+                <w:rFonts w:ascii="Arial" w:hAnsi="Arial" w:cs="Arial"/>
+                <w:sz w:val="20"/>
+                <w:szCs w:val="20"/>
+              </w:rPr>
+              <w:t>) :</w:t>
+            </w:r>
+            <w:proofErr w:type="gramEnd"/>
+            <w:r>
+              <w:rPr>
+                <w:rFonts w:ascii="Arial" w:hAnsi="Arial" w:cs="Arial"/>
+                <w:sz w:val="20"/>
+                <w:szCs w:val="20"/>
+              </w:rPr>
+              <w:t xml:space="preserve"> {PESCADOR_ACUICULTOR}</w:t>
             </w:r>
             <w:bookmarkEnd w:id="45"/>
           </w:p>
@@ -3799,6 +3949,12 @@
         </w:tc>
       </w:tr>
       <w:tr>
+        <w:tblPrEx>
+          <w:tblCellMar>
+            <w:top w:w="0" w:type="dxa"/>
+            <w:bottom w:w="0" w:type="dxa"/>
+          </w:tblCellMar>
+        </w:tblPrEx>
         <w:trPr>
           <w:trHeight w:val="284"/>
         </w:trPr>
@@ -3854,39 +4010,25 @@
                 <w:sz w:val="20"/>
                 <w:szCs w:val="20"/>
               </w:rPr>
-              <w:t xml:space="preserve">CONPPA:   </w:t>
-            </w:r>
-            <w:r>
-              <w:rPr>
-                <w:rFonts w:ascii="Arial" w:hAnsi="Arial" w:cs="Arial"/>
-                <w:sz w:val="20"/>
-                <w:szCs w:val="20"/>
-              </w:rPr>
-              <w:t>{</w:t>
-            </w:r>
-            <w:r>
-              <w:rPr>
-                <w:rFonts w:ascii="Arial" w:hAnsi="Arial" w:cs="Arial"/>
-                <w:sz w:val="20"/>
-                <w:szCs w:val="20"/>
-              </w:rPr>
-              <w:t>CONPPA</w:t>
-            </w:r>
-            <w:r>
-              <w:rPr>
-                <w:rFonts w:ascii="Arial" w:hAnsi="Arial" w:cs="Arial"/>
-                <w:sz w:val="20"/>
-                <w:szCs w:val="20"/>
-              </w:rPr>
-              <w:t>}</w:t>
-            </w:r>
-            <w:r>
-              <w:rPr>
-                <w:rFonts w:ascii="Arial" w:hAnsi="Arial" w:cs="Arial"/>
-                <w:sz w:val="20"/>
-                <w:szCs w:val="20"/>
-              </w:rPr>
-              <w:t xml:space="preserve">                      </w:t>
+              <w:t>CONPPA:</w:t>
+            </w:r>
+            <w:proofErr w:type="gramStart"/>
+            <w:r>
+              <w:rPr>
+                <w:rFonts w:ascii="Arial" w:hAnsi="Arial" w:cs="Arial"/>
+                <w:sz w:val="20"/>
+                <w:szCs w:val="20"/>
+              </w:rPr>
+              <w:t xml:space="preserve">   {</w:t>
+            </w:r>
+            <w:proofErr w:type="gramEnd"/>
+            <w:r>
+              <w:rPr>
+                <w:rFonts w:ascii="Arial" w:hAnsi="Arial" w:cs="Arial"/>
+                <w:sz w:val="20"/>
+                <w:szCs w:val="20"/>
+              </w:rPr>
+              <w:t xml:space="preserve">CONPPA}                      </w:t>
             </w:r>
           </w:p>
         </w:tc>
@@ -3948,6 +4090,12 @@
         </w:tc>
       </w:tr>
       <w:tr>
+        <w:tblPrEx>
+          <w:tblCellMar>
+            <w:top w:w="0" w:type="dxa"/>
+            <w:bottom w:w="0" w:type="dxa"/>
+          </w:tblCellMar>
+        </w:tblPrEx>
         <w:trPr>
           <w:trHeight w:val="284"/>
         </w:trPr>
@@ -3994,23 +4142,25 @@
                 <w:sz w:val="20"/>
                 <w:szCs w:val="20"/>
               </w:rPr>
-              <w:t>Categoría: {</w:t>
-            </w:r>
-            <w:r>
-              <w:rPr>
-                <w:rFonts w:ascii="Arial" w:hAnsi="Arial" w:cs="Arial"/>
-                <w:sz w:val="20"/>
-                <w:szCs w:val="20"/>
-              </w:rPr>
-              <w:t>CATEGORIA</w:t>
-            </w:r>
-            <w:r>
-              <w:rPr>
-                <w:rFonts w:ascii="Arial" w:hAnsi="Arial" w:cs="Arial"/>
-                <w:sz w:val="20"/>
-                <w:szCs w:val="20"/>
-              </w:rPr>
-              <w:t>}</w:t>
+              <w:t>Categoría</w:t>
+            </w:r>
+            <w:proofErr w:type="gramStart"/>
+            <w:r>
+              <w:rPr>
+                <w:rFonts w:ascii="Arial" w:hAnsi="Arial" w:cs="Arial"/>
+                <w:sz w:val="20"/>
+                <w:szCs w:val="20"/>
+              </w:rPr>
+              <w:t>:  {</w:t>
+            </w:r>
+            <w:proofErr w:type="gramEnd"/>
+            <w:r>
+              <w:rPr>
+                <w:rFonts w:ascii="Arial" w:hAnsi="Arial" w:cs="Arial"/>
+                <w:sz w:val="20"/>
+                <w:szCs w:val="20"/>
+              </w:rPr>
+              <w:t>CATEGORIA}</w:t>
             </w:r>
           </w:p>
         </w:tc>
@@ -4038,6 +4188,12 @@
         </w:tc>
       </w:tr>
       <w:tr>
+        <w:tblPrEx>
+          <w:tblCellMar>
+            <w:top w:w="0" w:type="dxa"/>
+            <w:bottom w:w="0" w:type="dxa"/>
+          </w:tblCellMar>
+        </w:tblPrEx>
         <w:trPr>
           <w:trHeight w:val="284"/>
         </w:trPr>
@@ -4080,31 +4236,7 @@
                 <w:sz w:val="20"/>
                 <w:szCs w:val="20"/>
               </w:rPr>
-              <w:t xml:space="preserve">Sub Categoría: </w:t>
-            </w:r>
-            <w:r>
-              <w:rPr>
-                <w:rFonts w:ascii="Arial" w:hAnsi="Arial" w:cs="Arial"/>
-                <w:sz w:val="20"/>
-                <w:szCs w:val="20"/>
-              </w:rPr>
-              <w:t>{</w:t>
-            </w:r>
-            <w:r>
-              <w:rPr>
-                <w:rFonts w:ascii="Arial" w:hAnsi="Arial" w:cs="Arial"/>
-                <w:sz w:val="20"/>
-                <w:szCs w:val="20"/>
-              </w:rPr>
-              <w:t>SUBCATEGORIA</w:t>
-            </w:r>
-            <w:r>
-              <w:rPr>
-                <w:rFonts w:ascii="Arial" w:hAnsi="Arial" w:cs="Arial"/>
-                <w:sz w:val="20"/>
-                <w:szCs w:val="20"/>
-              </w:rPr>
-              <w:t>}</w:t>
+              <w:t>Sub Categoría: {SUBCATEGORIA}</w:t>
             </w:r>
           </w:p>
         </w:tc>
@@ -4132,6 +4264,12 @@
         </w:tc>
       </w:tr>
       <w:tr>
+        <w:tblPrEx>
+          <w:tblCellMar>
+            <w:top w:w="0" w:type="dxa"/>
+            <w:bottom w:w="0" w:type="dxa"/>
+          </w:tblCellMar>
+        </w:tblPrEx>
         <w:trPr>
           <w:trHeight w:val="284"/>
         </w:trPr>
@@ -4208,6 +4346,12 @@
         </w:tc>
       </w:tr>
       <w:tr>
+        <w:tblPrEx>
+          <w:tblCellMar>
+            <w:top w:w="0" w:type="dxa"/>
+            <w:bottom w:w="0" w:type="dxa"/>
+          </w:tblCellMar>
+        </w:tblPrEx>
         <w:trPr>
           <w:trHeight w:val="505"/>
         </w:trPr>
@@ -4277,16 +4421,7 @@
                 <w:sz w:val="20"/>
                 <w:szCs w:val="20"/>
               </w:rPr>
-              <w:t xml:space="preserve"> {NOMBRE_BENEFICIARIO</w:t>
-            </w:r>
-            <w:r>
-              <w:rPr>
-                <w:rFonts w:ascii="Arial" w:hAnsi="Arial" w:cs="Arial"/>
-                <w:bCs/>
-                <w:sz w:val="20"/>
-                <w:szCs w:val="20"/>
-              </w:rPr>
-              <w:t>}</w:t>
+              <w:t xml:space="preserve"> {NOMBRE_BENEFICIARIO}</w:t>
             </w:r>
             <w:r>
               <w:rPr>
@@ -4296,7 +4431,16 @@
                 <w:sz w:val="20"/>
                 <w:szCs w:val="20"/>
               </w:rPr>
-              <w:t>,</w:t>
+              <w:t xml:space="preserve">, cédula de identidad N.º {CEDULA_BENEFICIARIO} </w:t>
+            </w:r>
+            <w:r>
+              <w:rPr>
+                <w:rFonts w:ascii="Arial" w:hAnsi="Arial" w:cs="Arial"/>
+                <w:bCs/>
+                <w:sz w:val="20"/>
+                <w:szCs w:val="20"/>
+              </w:rPr>
+              <w:t xml:space="preserve">para realizar el presente registro ya que el mismo acudió al </w:t>
             </w:r>
             <w:r>
               <w:rPr>
@@ -4306,8 +4450,9 @@
                 <w:sz w:val="20"/>
                 <w:szCs w:val="20"/>
               </w:rPr>
-              <w:t xml:space="preserve"> cédula de identidad Nº </w:t>
-            </w:r>
+              <w:t xml:space="preserve">Ciudadano </w:t>
+            </w:r>
+            <w:proofErr w:type="gramStart"/>
             <w:r>
               <w:rPr>
                 <w:rFonts w:ascii="Arial" w:hAnsi="Arial" w:cs="Arial"/>
@@ -4316,8 +4461,9 @@
                 <w:sz w:val="20"/>
                 <w:szCs w:val="20"/>
               </w:rPr>
-              <w:t>{CEDULA_BENEFICIARIO}</w:t>
-            </w:r>
+              <w:t>Ministro</w:t>
+            </w:r>
+            <w:proofErr w:type="gramEnd"/>
             <w:r>
               <w:rPr>
                 <w:rFonts w:ascii="Arial" w:hAnsi="Arial" w:cs="Arial"/>
@@ -4326,16 +4472,7 @@
                 <w:sz w:val="20"/>
                 <w:szCs w:val="20"/>
               </w:rPr>
-              <w:t xml:space="preserve"> </w:t>
-            </w:r>
-            <w:r>
-              <w:rPr>
-                <w:rFonts w:ascii="Arial" w:hAnsi="Arial" w:cs="Arial"/>
-                <w:bCs/>
-                <w:sz w:val="20"/>
-                <w:szCs w:val="20"/>
-              </w:rPr>
-              <w:t xml:space="preserve">para realizar el presente registro ya que el mismo acudió al </w:t>
+              <w:t xml:space="preserve"> del Poder Popular de </w:t>
             </w:r>
             <w:r>
               <w:rPr>
@@ -4345,7 +4482,7 @@
                 <w:sz w:val="20"/>
                 <w:szCs w:val="20"/>
               </w:rPr>
-              <w:t>Ciudadano Ministro del Poder Popular de Pesca y Acuicultura Econ. Juan Carlos Loyo</w:t>
+              <w:t>Pesca y Acuicultura Econ. Juan Carlos Loyo</w:t>
             </w:r>
             <w:r>
               <w:rPr>
@@ -4378,33 +4515,31 @@
               <w:jc w:val="both"/>
               <w:rPr>
                 <w:rFonts w:ascii="Arial" w:hAnsi="Arial" w:cs="Arial"/>
-                <w:bCs/>
-                <w:sz w:val="20"/>
-                <w:szCs w:val="20"/>
-              </w:rPr>
-            </w:pPr>
-          </w:p>
-          <w:p>
-            <w:pPr>
-              <w:pStyle w:val="Standard"/>
-              <w:widowControl w:val="0"/>
+                <w:sz w:val="20"/>
+                <w:szCs w:val="20"/>
+              </w:rPr>
+            </w:pPr>
+            <w:r>
+              <w:rPr>
+                <w:rFonts w:ascii="Arial" w:hAnsi="Arial" w:cs="Arial"/>
+                <w:sz w:val="20"/>
+                <w:szCs w:val="20"/>
+              </w:rPr>
+              <w:t>{DESCRIPCION}</w:t>
+            </w:r>
+          </w:p>
+          <w:p>
+            <w:pPr>
               <w:tabs>
                 <w:tab w:val="left" w:pos="284"/>
               </w:tabs>
               <w:jc w:val="both"/>
-              <w:rPr>
-                <w:rFonts w:ascii="Arial" w:hAnsi="Arial" w:cs="Arial"/>
-                <w:sz w:val="20"/>
-                <w:szCs w:val="20"/>
-              </w:rPr>
-            </w:pPr>
-            <w:r>
-              <w:rPr>
-                <w:rFonts w:ascii="Arial" w:hAnsi="Arial" w:cs="Arial"/>
-                <w:sz w:val="20"/>
-                <w:szCs w:val="20"/>
-              </w:rPr>
-              <w:t>{DESCRIPCION}</w:t>
+            </w:pPr>
+            <w:r>
+              <w:rPr>
+                <w:rFonts w:ascii="Arial" w:hAnsi="Arial" w:cs="Arial"/>
+              </w:rPr>
+              <w:t>Se recomienda respetuosamente se considere:</w:t>
             </w:r>
           </w:p>
           <w:p>
@@ -4469,86 +4604,12 @@
           </w:p>
           <w:p>
             <w:pPr>
+              <w:pStyle w:val="Standard"/>
+              <w:widowControl w:val="0"/>
               <w:tabs>
                 <w:tab w:val="left" w:pos="284"/>
               </w:tabs>
               <w:jc w:val="both"/>
-            </w:pPr>
-            <w:r>
-              <w:rPr>
-                <w:rFonts w:ascii="Arial" w:hAnsi="Arial" w:cs="Arial"/>
-              </w:rPr>
-              <w:t>Se recomienda respetuosamente se considere:</w:t>
-            </w:r>
-          </w:p>
-          <w:p>
-            <w:pPr>
-              <w:pStyle w:val="Standard"/>
-              <w:widowControl w:val="0"/>
-              <w:tabs>
-                <w:tab w:val="left" w:pos="284"/>
-              </w:tabs>
-              <w:jc w:val="both"/>
-              <w:rPr>
-                <w:rFonts w:ascii="Arial" w:hAnsi="Arial" w:cs="Arial"/>
-                <w:sz w:val="20"/>
-                <w:szCs w:val="20"/>
-              </w:rPr>
-            </w:pPr>
-          </w:p>
-          <w:p>
-            <w:pPr>
-              <w:pStyle w:val="Standard"/>
-              <w:widowControl w:val="0"/>
-              <w:tabs>
-                <w:tab w:val="left" w:pos="284"/>
-              </w:tabs>
-              <w:jc w:val="both"/>
-              <w:rPr>
-                <w:rFonts w:ascii="Arial" w:hAnsi="Arial" w:cs="Arial"/>
-                <w:sz w:val="20"/>
-                <w:szCs w:val="20"/>
-              </w:rPr>
-            </w:pPr>
-          </w:p>
-          <w:p>
-            <w:pPr>
-              <w:pStyle w:val="Standard"/>
-              <w:widowControl w:val="0"/>
-              <w:tabs>
-                <w:tab w:val="left" w:pos="284"/>
-              </w:tabs>
-              <w:jc w:val="both"/>
-              <w:rPr>
-                <w:rFonts w:ascii="Arial" w:hAnsi="Arial" w:cs="Arial"/>
-                <w:sz w:val="20"/>
-                <w:szCs w:val="20"/>
-              </w:rPr>
-            </w:pPr>
-          </w:p>
-          <w:p>
-            <w:pPr>
-              <w:pStyle w:val="Standard"/>
-              <w:widowControl w:val="0"/>
-              <w:tabs>
-                <w:tab w:val="left" w:pos="284"/>
-              </w:tabs>
-              <w:jc w:val="both"/>
-              <w:rPr>
-                <w:rFonts w:ascii="Arial" w:hAnsi="Arial" w:cs="Arial"/>
-                <w:sz w:val="20"/>
-                <w:szCs w:val="20"/>
-              </w:rPr>
-            </w:pPr>
-          </w:p>
-          <w:p>
-            <w:pPr>
-              <w:pStyle w:val="Standard"/>
-              <w:widowControl w:val="0"/>
-              <w:tabs>
-                <w:tab w:val="left" w:pos="284"/>
-              </w:tabs>
-              <w:jc w:val="both"/>
               <w:rPr>
                 <w:rFonts w:ascii="Arial" w:hAnsi="Arial" w:cs="Arial"/>
                 <w:bCs/>
@@ -4582,6 +4643,12 @@
         </w:tc>
       </w:tr>
       <w:tr>
+        <w:tblPrEx>
+          <w:tblCellMar>
+            <w:top w:w="0" w:type="dxa"/>
+            <w:bottom w:w="0" w:type="dxa"/>
+          </w:tblCellMar>
+        </w:tblPrEx>
         <w:trPr>
           <w:trHeight w:val="240"/>
         </w:trPr>
@@ -4690,6 +4757,12 @@
         </w:tc>
       </w:tr>
       <w:tr>
+        <w:tblPrEx>
+          <w:tblCellMar>
+            <w:top w:w="0" w:type="dxa"/>
+            <w:bottom w:w="0" w:type="dxa"/>
+          </w:tblCellMar>
+        </w:tblPrEx>
         <w:trPr>
           <w:trHeight w:val="221"/>
         </w:trPr>
@@ -4840,6 +4913,12 @@
         </w:tc>
       </w:tr>
       <w:tr>
+        <w:tblPrEx>
+          <w:tblCellMar>
+            <w:top w:w="0" w:type="dxa"/>
+            <w:bottom w:w="0" w:type="dxa"/>
+          </w:tblCellMar>
+        </w:tblPrEx>
         <w:trPr>
           <w:trHeight w:val="284"/>
         </w:trPr>
@@ -4877,6 +4956,7 @@
                 <w:sz w:val="20"/>
                 <w:szCs w:val="20"/>
               </w:rPr>
+              <w:lastRenderedPageBreak/>
               <w:t xml:space="preserve">Carta Explicativa                   </w:t>
             </w:r>
           </w:p>
@@ -4915,7 +4995,15 @@
                 <w:sz w:val="20"/>
                 <w:szCs w:val="20"/>
               </w:rPr>
-              <w:t xml:space="preserve">Copia de la Cédula                    </w:t>
+              <w:t xml:space="preserve">Copia de la Cédula </w:t>
+            </w:r>
+            <w:r>
+              <w:rPr>
+                <w:rFonts w:ascii="Arial" w:hAnsi="Arial" w:cs="Arial"/>
+                <w:sz w:val="20"/>
+                <w:szCs w:val="20"/>
+              </w:rPr>
+              <w:t xml:space="preserve">                   </w:t>
             </w:r>
           </w:p>
         </w:tc>
@@ -4981,6 +5069,12 @@
         </w:tc>
       </w:tr>
       <w:tr>
+        <w:tblPrEx>
+          <w:tblCellMar>
+            <w:top w:w="0" w:type="dxa"/>
+            <w:bottom w:w="0" w:type="dxa"/>
+          </w:tblCellMar>
+        </w:tblPrEx>
         <w:trPr>
           <w:trHeight w:val="284"/>
         </w:trPr>
@@ -5122,6 +5216,12 @@
         </w:tc>
       </w:tr>
       <w:tr>
+        <w:tblPrEx>
+          <w:tblCellMar>
+            <w:top w:w="0" w:type="dxa"/>
+            <w:bottom w:w="0" w:type="dxa"/>
+          </w:tblCellMar>
+        </w:tblPrEx>
         <w:trPr>
           <w:trHeight w:val="284"/>
         </w:trPr>
@@ -5266,7 +5366,16 @@
                 <w:sz w:val="20"/>
                 <w:szCs w:val="20"/>
               </w:rPr>
-              <w:t>Firma del Profesional/Técnico</w:t>
+              <w:t xml:space="preserve">Firma del </w:t>
+            </w:r>
+            <w:r>
+              <w:rPr>
+                <w:rFonts w:ascii="Arial" w:hAnsi="Arial" w:cs="Arial"/>
+                <w:bCs/>
+                <w:sz w:val="20"/>
+                <w:szCs w:val="20"/>
+              </w:rPr>
+              <w:t>Profesional/Técnico</w:t>
             </w:r>
           </w:p>
         </w:tc>
@@ -5443,59 +5552,6 @@
       <w:pPr>
         <w:pStyle w:val="Standard"/>
       </w:pPr>
-      <w:r>
-        <w:lastRenderedPageBreak/>
-        <w:t xml:space="preserve">                                                              </w:t>
-      </w:r>
-      <w:r>
-        <w:rPr>
-          <w:noProof/>
-          <w:lang w:val="es-VE" w:eastAsia="es-VE"/>
-        </w:rPr>
-        <w:drawing>
-          <wp:inline distT="0" distB="0" distL="0" distR="0" wp14:anchorId="4B5EBEB0" wp14:editId="0CC639C9">
-            <wp:extent cx="1548737" cy="3355591"/>
-            <wp:effectExtent l="0" t="0" r="0" b="0"/>
-            <wp:docPr id="3" name="Imagen 3"/>
-            <wp:cNvGraphicFramePr/>
-            <a:graphic xmlns:a="http://schemas.openxmlformats.org/drawingml/2006/main">
-              <a:graphicData uri="http://schemas.openxmlformats.org/drawingml/2006/picture">
-                <pic:pic xmlns:pic="http://schemas.openxmlformats.org/drawingml/2006/picture">
-                  <pic:nvPicPr>
-                    <pic:cNvPr id="0" name=""/>
-                    <pic:cNvPicPr/>
-                  </pic:nvPicPr>
-                  <pic:blipFill>
-                    <a:blip r:embed="rId7"/>
-                    <a:stretch>
-                      <a:fillRect/>
-                    </a:stretch>
-                  </pic:blipFill>
-                  <pic:spPr>
-                    <a:xfrm>
-                      <a:off x="0" y="0"/>
-                      <a:ext cx="1548737" cy="3355591"/>
-                    </a:xfrm>
-                    <a:prstGeom prst="rect">
-                      <a:avLst/>
-                    </a:prstGeom>
-                    <a:noFill/>
-                    <a:ln>
-                      <a:noFill/>
-                      <a:prstDash/>
-                    </a:ln>
-                  </pic:spPr>
-                </pic:pic>
-              </a:graphicData>
-            </a:graphic>
-          </wp:inline>
-        </w:drawing>
-      </w:r>
-    </w:p>
-    <w:p>
-      <w:pPr>
-        <w:pStyle w:val="Standard"/>
-      </w:pPr>
     </w:p>
     <w:p>
       <w:pPr>
@@ -5523,7 +5579,7 @@
       </w:pPr>
     </w:p>
     <w:sectPr>
-      <w:headerReference w:type="default" r:id="rId8"/>
+      <w:headerReference w:type="default" r:id="rId7"/>
       <w:pgSz w:w="12240" w:h="15840"/>
       <w:pgMar w:top="720" w:right="720" w:bottom="720" w:left="720" w:header="142" w:footer="720" w:gutter="0"/>
       <w:cols w:space="720"/>
@@ -5587,7 +5643,7 @@
       <mc:AlternateContent>
         <mc:Choice Requires="wps">
           <w:drawing>
-            <wp:anchor distT="0" distB="0" distL="114300" distR="114300" simplePos="0" relativeHeight="251659264" behindDoc="0" locked="0" layoutInCell="1" allowOverlap="1" wp14:anchorId="10F21ED8" wp14:editId="33960CC7">
+            <wp:anchor distT="0" distB="0" distL="114300" distR="114300" simplePos="0" relativeHeight="251659264" behindDoc="0" locked="0" layoutInCell="1" allowOverlap="1" wp14:anchorId="0C3378A1" wp14:editId="2DA76F30">
               <wp:simplePos x="0" y="0"/>
               <wp:positionH relativeFrom="margin">
                 <wp:posOffset>-9528</wp:posOffset>
@@ -5637,6 +5693,12 @@
                             <w:gridCol w:w="2058"/>
                           </w:tblGrid>
                           <w:tr>
+                            <w:tblPrEx>
+                              <w:tblCellMar>
+                                <w:top w:w="0" w:type="dxa"/>
+                                <w:bottom w:w="0" w:type="dxa"/>
+                              </w:tblCellMar>
+                            </w:tblPrEx>
                             <w:trPr>
                               <w:trHeight w:val="346"/>
                               <w:jc w:val="center"/>
@@ -5678,7 +5740,7 @@
                                     <w:lang w:val="es-VE" w:eastAsia="es-VE"/>
                                   </w:rPr>
                                   <w:drawing>
-                                    <wp:inline distT="0" distB="0" distL="0" distR="0" wp14:anchorId="40106D4C" wp14:editId="513DC524">
+                                    <wp:inline distT="0" distB="0" distL="0" distR="0" wp14:anchorId="09990745" wp14:editId="4EB8A919">
                                       <wp:extent cx="972546" cy="654335"/>
                                       <wp:effectExtent l="0" t="0" r="0" b="0"/>
                                       <wp:docPr id="1" name="Imagen 1"/>
@@ -5809,7 +5871,7 @@
                                     <w:numId w:val="2"/>
                                   </w:numPr>
                                   <w:tabs>
-                                    <w:tab w:val="left" w:pos="-2631"/>
+                                    <w:tab w:val="left" w:pos="-4071"/>
                                   </w:tabs>
                                   <w:ind w:hanging="769"/>
                                 </w:pPr>
@@ -5833,6 +5895,12 @@
                             </w:tc>
                           </w:tr>
                           <w:tr>
+                            <w:tblPrEx>
+                              <w:tblCellMar>
+                                <w:top w:w="0" w:type="dxa"/>
+                                <w:bottom w:w="0" w:type="dxa"/>
+                              </w:tblCellMar>
+                            </w:tblPrEx>
                             <w:trPr>
                               <w:trHeight w:val="336"/>
                               <w:jc w:val="center"/>
@@ -5916,20 +5984,18 @@
                                     <w:sz w:val="18"/>
                                     <w:szCs w:val="18"/>
                                   </w:rPr>
-                                  <w:t xml:space="preserve">  </w:t>
-                                </w:r>
-                                <w:r>
-                                  <w:rPr>
-                                    <w:rFonts w:ascii="Arial" w:hAnsi="Arial" w:cs="Arial"/>
-                                    <w:sz w:val="18"/>
-                                    <w:szCs w:val="18"/>
-                                  </w:rPr>
-                                  <w:t xml:space="preserve">            {FECHA}</w:t>
+                                  <w:t xml:space="preserve">              {FECHA}</w:t>
                                 </w:r>
                               </w:p>
                             </w:tc>
                           </w:tr>
                           <w:tr>
+                            <w:tblPrEx>
+                              <w:tblCellMar>
+                                <w:top w:w="0" w:type="dxa"/>
+                                <w:bottom w:w="0" w:type="dxa"/>
+                              </w:tblCellMar>
+                            </w:tblPrEx>
                             <w:trPr>
                               <w:trHeight w:val="340"/>
                               <w:jc w:val="center"/>
@@ -6003,7 +6069,7 @@
                                     <w:numId w:val="2"/>
                                   </w:numPr>
                                   <w:tabs>
-                                    <w:tab w:val="left" w:pos="-2631"/>
+                                    <w:tab w:val="left" w:pos="-4071"/>
                                   </w:tabs>
                                   <w:ind w:hanging="769"/>
                                   <w:rPr>
@@ -6012,18 +6078,34 @@
                                     <w:szCs w:val="18"/>
                                   </w:rPr>
                                 </w:pPr>
+                                <w:proofErr w:type="spellStart"/>
                                 <w:r>
                                   <w:rPr>
                                     <w:rFonts w:ascii="Arial" w:hAnsi="Arial" w:cs="Arial"/>
                                     <w:sz w:val="18"/>
                                     <w:szCs w:val="18"/>
                                   </w:rPr>
-                                  <w:t>Nº Expediente:</w:t>
+                                  <w:t>Nº</w:t>
+                                </w:r>
+                                <w:proofErr w:type="spellEnd"/>
+                                <w:r>
+                                  <w:rPr>
+                                    <w:rFonts w:ascii="Arial" w:hAnsi="Arial" w:cs="Arial"/>
+                                    <w:sz w:val="18"/>
+                                    <w:szCs w:val="18"/>
+                                  </w:rPr>
+                                  <w:t xml:space="preserve"> Expediente:</w:t>
                                 </w:r>
                               </w:p>
                             </w:tc>
                           </w:tr>
                           <w:tr>
+                            <w:tblPrEx>
+                              <w:tblCellMar>
+                                <w:top w:w="0" w:type="dxa"/>
+                                <w:bottom w:w="0" w:type="dxa"/>
+                              </w:tblCellMar>
+                            </w:tblPrEx>
                             <w:trPr>
                               <w:trHeight w:val="340"/>
                               <w:jc w:val="center"/>
@@ -6120,23 +6202,7 @@
                                     <w:sz w:val="18"/>
                                     <w:szCs w:val="18"/>
                                   </w:rPr>
-                                  <w:t xml:space="preserve"> OAC- </w:t>
-                                </w:r>
-                                <w:r>
-                                  <w:rPr>
-                                    <w:rFonts w:ascii="Arial" w:hAnsi="Arial" w:cs="Arial"/>
-                                    <w:sz w:val="18"/>
-                                    <w:szCs w:val="18"/>
-                                  </w:rPr>
-                                  <w:t>{ID}</w:t>
-                                </w:r>
-                                <w:r>
-                                  <w:rPr>
-                                    <w:rFonts w:ascii="Arial" w:hAnsi="Arial" w:cs="Arial"/>
-                                    <w:sz w:val="18"/>
-                                    <w:szCs w:val="18"/>
-                                  </w:rPr>
-                                  <w:t>-2024</w:t>
+                                  <w:t xml:space="preserve"> OAC-{ID}-2024</w:t>
                                 </w:r>
                               </w:p>
                             </w:tc>
@@ -6156,7 +6222,7 @@
         </mc:Choice>
         <mc:Fallback>
           <w:pict>
-            <v:shapetype w14:anchorId="10F21ED8" id="_x0000_t202" coordsize="21600,21600" o:spt="202" path="m,l,21600r21600,l21600,xe">
+            <v:shapetype w14:anchorId="0C3378A1" id="_x0000_t202" coordsize="21600,21600" o:spt="202" path="m,l,21600r21600,l21600,xe">
               <v:stroke joinstyle="miter"/>
               <v:path gradientshapeok="t" o:connecttype="rect"/>
             </v:shapetype>
@@ -6180,6 +6246,12 @@
                       <w:gridCol w:w="2058"/>
                     </w:tblGrid>
                     <w:tr>
+                      <w:tblPrEx>
+                        <w:tblCellMar>
+                          <w:top w:w="0" w:type="dxa"/>
+                          <w:bottom w:w="0" w:type="dxa"/>
+                        </w:tblCellMar>
+                      </w:tblPrEx>
                       <w:trPr>
                         <w:trHeight w:val="346"/>
                         <w:jc w:val="center"/>
@@ -6221,7 +6293,7 @@
                               <w:lang w:val="es-VE" w:eastAsia="es-VE"/>
                             </w:rPr>
                             <w:drawing>
-                              <wp:inline distT="0" distB="0" distL="0" distR="0" wp14:anchorId="40106D4C" wp14:editId="513DC524">
+                              <wp:inline distT="0" distB="0" distL="0" distR="0" wp14:anchorId="09990745" wp14:editId="4EB8A919">
                                 <wp:extent cx="972546" cy="654335"/>
                                 <wp:effectExtent l="0" t="0" r="0" b="0"/>
                                 <wp:docPr id="1" name="Imagen 1"/>
@@ -6352,7 +6424,7 @@
                               <w:numId w:val="2"/>
                             </w:numPr>
                             <w:tabs>
-                              <w:tab w:val="left" w:pos="-2631"/>
+                              <w:tab w:val="left" w:pos="-4071"/>
                             </w:tabs>
                             <w:ind w:hanging="769"/>
                           </w:pPr>
@@ -6376,6 +6448,12 @@
                       </w:tc>
                     </w:tr>
                     <w:tr>
+                      <w:tblPrEx>
+                        <w:tblCellMar>
+                          <w:top w:w="0" w:type="dxa"/>
+                          <w:bottom w:w="0" w:type="dxa"/>
+                        </w:tblCellMar>
+                      </w:tblPrEx>
                       <w:trPr>
                         <w:trHeight w:val="336"/>
                         <w:jc w:val="center"/>
@@ -6459,20 +6537,18 @@
                               <w:sz w:val="18"/>
                               <w:szCs w:val="18"/>
                             </w:rPr>
-                            <w:t xml:space="preserve">  </w:t>
-                          </w:r>
-                          <w:r>
-                            <w:rPr>
-                              <w:rFonts w:ascii="Arial" w:hAnsi="Arial" w:cs="Arial"/>
-                              <w:sz w:val="18"/>
-                              <w:szCs w:val="18"/>
-                            </w:rPr>
-                            <w:t xml:space="preserve">            {FECHA}</w:t>
+                            <w:t xml:space="preserve">              {FECHA}</w:t>
                           </w:r>
                         </w:p>
                       </w:tc>
                     </w:tr>
                     <w:tr>
+                      <w:tblPrEx>
+                        <w:tblCellMar>
+                          <w:top w:w="0" w:type="dxa"/>
+                          <w:bottom w:w="0" w:type="dxa"/>
+                        </w:tblCellMar>
+                      </w:tblPrEx>
                       <w:trPr>
                         <w:trHeight w:val="340"/>
                         <w:jc w:val="center"/>
@@ -6546,7 +6622,7 @@
                               <w:numId w:val="2"/>
                             </w:numPr>
                             <w:tabs>
-                              <w:tab w:val="left" w:pos="-2631"/>
+                              <w:tab w:val="left" w:pos="-4071"/>
                             </w:tabs>
                             <w:ind w:hanging="769"/>
                             <w:rPr>
@@ -6555,18 +6631,34 @@
                               <w:szCs w:val="18"/>
                             </w:rPr>
                           </w:pPr>
+                          <w:proofErr w:type="spellStart"/>
                           <w:r>
                             <w:rPr>
                               <w:rFonts w:ascii="Arial" w:hAnsi="Arial" w:cs="Arial"/>
                               <w:sz w:val="18"/>
                               <w:szCs w:val="18"/>
                             </w:rPr>
-                            <w:t>Nº Expediente:</w:t>
+                            <w:t>Nº</w:t>
+                          </w:r>
+                          <w:proofErr w:type="spellEnd"/>
+                          <w:r>
+                            <w:rPr>
+                              <w:rFonts w:ascii="Arial" w:hAnsi="Arial" w:cs="Arial"/>
+                              <w:sz w:val="18"/>
+                              <w:szCs w:val="18"/>
+                            </w:rPr>
+                            <w:t xml:space="preserve"> Expediente:</w:t>
                           </w:r>
                         </w:p>
                       </w:tc>
                     </w:tr>
                     <w:tr>
+                      <w:tblPrEx>
+                        <w:tblCellMar>
+                          <w:top w:w="0" w:type="dxa"/>
+                          <w:bottom w:w="0" w:type="dxa"/>
+                        </w:tblCellMar>
+                      </w:tblPrEx>
                       <w:trPr>
                         <w:trHeight w:val="340"/>
                         <w:jc w:val="center"/>
@@ -6663,23 +6755,7 @@
                               <w:sz w:val="18"/>
                               <w:szCs w:val="18"/>
                             </w:rPr>
-                            <w:t xml:space="preserve"> OAC- </w:t>
-                          </w:r>
-                          <w:r>
-                            <w:rPr>
-                              <w:rFonts w:ascii="Arial" w:hAnsi="Arial" w:cs="Arial"/>
-                              <w:sz w:val="18"/>
-                              <w:szCs w:val="18"/>
-                            </w:rPr>
-                            <w:t>{ID}</w:t>
-                          </w:r>
-                          <w:r>
-                            <w:rPr>
-                              <w:rFonts w:ascii="Arial" w:hAnsi="Arial" w:cs="Arial"/>
-                              <w:sz w:val="18"/>
-                              <w:szCs w:val="18"/>
-                            </w:rPr>
-                            <w:t>-2024</w:t>
+                            <w:t xml:space="preserve"> OAC-{ID}-2024</w:t>
                           </w:r>
                         </w:p>
                       </w:tc>
@@ -6706,9 +6782,263 @@
 <file path=word/numbering.xml><?xml version="1.0" encoding="utf-8"?>
 <w:numbering xmlns:wpc="http://schemas.microsoft.com/office/word/2010/wordprocessingCanvas" xmlns:cx="http://schemas.microsoft.com/office/drawing/2014/chartex" xmlns:cx1="http://schemas.microsoft.com/office/drawing/2015/9/8/chartex" xmlns:cx2="http://schemas.microsoft.com/office/drawing/2015/10/21/chartex" xmlns:cx3="http://schemas.microsoft.com/office/drawing/2016/5/9/chartex" xmlns:cx4="http://schemas.microsoft.com/office/drawing/2016/5/10/chartex" xmlns:cx5="http://schemas.microsoft.com/office/drawing/2016/5/11/chartex" xmlns:cx6="http://schemas.microsoft.com/office/drawing/2016/5/12/chartex" xmlns:cx7="http://schemas.microsoft.com/office/drawing/2016/5/13/chartex" xmlns:cx8="http://schemas.microsoft.com/office/drawing/2016/5/14/chartex" xmlns:mc="http://schemas.openxmlformats.org/markup-compatibility/2006" xmlns:aink="http://schemas.microsoft.com/office/drawing/2016/ink" xmlns:am3d="http://schemas.microsoft.com/office/drawing/2017/model3d" xmlns:o="urn:schemas-microsoft-com:office:office" xmlns:r="http://schemas.openxmlformats.org/officeDocument/2006/relationships" xmlns:m="http://schemas.openxmlformats.org/officeDocument/2006/math" xmlns:v="urn:schemas-microsoft-com:vml" xmlns:wp14="http://schemas.microsoft.com/office/word/2010/wordprocessingDrawing" xmlns:wp="http://schemas.openxmlformats.org/drawingml/2006/wordprocessingDrawing" xmlns:w10="urn:schemas-microsoft-com:office:word" xmlns:w="http://schemas.openxmlformats.org/wordprocessingml/2006/main" xmlns:w14="http://schemas.microsoft.com/office/word/2010/wordml" xmlns:w15="http://schemas.microsoft.com/office/word/2012/wordml" xmlns:w16cex="http://schemas.microsoft.com/office/word/2018/wordml/cex" xmlns:w16cid="http://schemas.microsoft.com/office/word/2016/wordml/cid" xmlns:w16="http://schemas.microsoft.com/office/word/2018/wordml" xmlns:w16sdtdh="http://schemas.microsoft.com/office/word/2020/wordml/sdtdatahash" xmlns:w16se="http://schemas.microsoft.com/office/word/2015/wordml/symex" xmlns:wpg="http://schemas.microsoft.com/office/word/2010/wordprocessingGroup" xmlns:wpi="http://schemas.microsoft.com/office/word/2010/wordprocessingInk" xmlns:wne="http://schemas.microsoft.com/office/word/2006/wordml" xmlns:wps="http://schemas.microsoft.com/office/word/2010/wordprocessingShape" mc:Ignorable="w14 w15 w16se w16cid w16 w16cex w16sdtdh wp14">
   <w:abstractNum w:abstractNumId="0" w15:restartNumberingAfterBreak="0">
-    <w:nsid w:val="155C179B"/>
+    <w:nsid w:val="1006757B"/>
     <w:multiLevelType w:val="multilevel"/>
-    <w:tmpl w:val="771E52DC"/>
+    <w:tmpl w:val="7F789730"/>
+    <w:styleLink w:val="WWNum3"/>
+    <w:lvl w:ilvl="0">
+      <w:start w:val="12"/>
+      <w:numFmt w:val="decimal"/>
+      <w:lvlText w:val="%1."/>
+      <w:lvlJc w:val="left"/>
+      <w:pPr>
+        <w:ind w:left="644" w:hanging="360"/>
+      </w:pPr>
+      <w:rPr>
+        <w:b w:val="0"/>
+        <w:sz w:val="18"/>
+        <w:szCs w:val="18"/>
+      </w:rPr>
+    </w:lvl>
+    <w:lvl w:ilvl="1">
+      <w:start w:val="1"/>
+      <w:numFmt w:val="lowerLetter"/>
+      <w:lvlText w:val="%2."/>
+      <w:lvlJc w:val="left"/>
+      <w:pPr>
+        <w:ind w:left="1440" w:hanging="360"/>
+      </w:pPr>
+    </w:lvl>
+    <w:lvl w:ilvl="2">
+      <w:start w:val="1"/>
+      <w:numFmt w:val="lowerRoman"/>
+      <w:lvlText w:val="%3."/>
+      <w:lvlJc w:val="right"/>
+      <w:pPr>
+        <w:ind w:left="2160" w:hanging="180"/>
+      </w:pPr>
+    </w:lvl>
+    <w:lvl w:ilvl="3">
+      <w:start w:val="1"/>
+      <w:numFmt w:val="decimal"/>
+      <w:lvlText w:val="%4."/>
+      <w:lvlJc w:val="left"/>
+      <w:pPr>
+        <w:ind w:left="2880" w:hanging="360"/>
+      </w:pPr>
+    </w:lvl>
+    <w:lvl w:ilvl="4">
+      <w:start w:val="1"/>
+      <w:numFmt w:val="lowerLetter"/>
+      <w:lvlText w:val="%5."/>
+      <w:lvlJc w:val="left"/>
+      <w:pPr>
+        <w:ind w:left="3600" w:hanging="360"/>
+      </w:pPr>
+    </w:lvl>
+    <w:lvl w:ilvl="5">
+      <w:start w:val="1"/>
+      <w:numFmt w:val="lowerRoman"/>
+      <w:lvlText w:val="%6."/>
+      <w:lvlJc w:val="right"/>
+      <w:pPr>
+        <w:ind w:left="4320" w:hanging="180"/>
+      </w:pPr>
+    </w:lvl>
+    <w:lvl w:ilvl="6">
+      <w:start w:val="1"/>
+      <w:numFmt w:val="decimal"/>
+      <w:lvlText w:val="%7."/>
+      <w:lvlJc w:val="left"/>
+      <w:pPr>
+        <w:ind w:left="5040" w:hanging="360"/>
+      </w:pPr>
+    </w:lvl>
+    <w:lvl w:ilvl="7">
+      <w:start w:val="1"/>
+      <w:numFmt w:val="lowerLetter"/>
+      <w:lvlText w:val="%8."/>
+      <w:lvlJc w:val="left"/>
+      <w:pPr>
+        <w:ind w:left="5760" w:hanging="360"/>
+      </w:pPr>
+    </w:lvl>
+    <w:lvl w:ilvl="8">
+      <w:start w:val="1"/>
+      <w:numFmt w:val="lowerRoman"/>
+      <w:lvlText w:val="%9."/>
+      <w:lvlJc w:val="right"/>
+      <w:pPr>
+        <w:ind w:left="6480" w:hanging="180"/>
+      </w:pPr>
+    </w:lvl>
+  </w:abstractNum>
+  <w:abstractNum w:abstractNumId="1" w15:restartNumberingAfterBreak="0">
+    <w:nsid w:val="270E6EE2"/>
+    <w:multiLevelType w:val="multilevel"/>
+    <w:tmpl w:val="54B4107E"/>
+    <w:styleLink w:val="WWNum5"/>
+    <w:lvl w:ilvl="0">
+      <w:start w:val="1"/>
+      <w:numFmt w:val="none"/>
+      <w:suff w:val="nothing"/>
+      <w:lvlText w:val="%1"/>
+      <w:lvlJc w:val="left"/>
+    </w:lvl>
+    <w:lvl w:ilvl="1">
+      <w:start w:val="1"/>
+      <w:numFmt w:val="none"/>
+      <w:suff w:val="nothing"/>
+      <w:lvlText w:val="%2"/>
+      <w:lvlJc w:val="left"/>
+    </w:lvl>
+    <w:lvl w:ilvl="2">
+      <w:start w:val="1"/>
+      <w:numFmt w:val="none"/>
+      <w:suff w:val="nothing"/>
+      <w:lvlText w:val="%3"/>
+      <w:lvlJc w:val="left"/>
+    </w:lvl>
+    <w:lvl w:ilvl="3">
+      <w:start w:val="1"/>
+      <w:numFmt w:val="none"/>
+      <w:suff w:val="nothing"/>
+      <w:lvlText w:val="%4"/>
+      <w:lvlJc w:val="left"/>
+    </w:lvl>
+    <w:lvl w:ilvl="4">
+      <w:start w:val="1"/>
+      <w:numFmt w:val="none"/>
+      <w:suff w:val="nothing"/>
+      <w:lvlText w:val="%5"/>
+      <w:lvlJc w:val="left"/>
+    </w:lvl>
+    <w:lvl w:ilvl="5">
+      <w:start w:val="1"/>
+      <w:numFmt w:val="none"/>
+      <w:suff w:val="nothing"/>
+      <w:lvlText w:val="%6"/>
+      <w:lvlJc w:val="left"/>
+    </w:lvl>
+    <w:lvl w:ilvl="6">
+      <w:start w:val="1"/>
+      <w:numFmt w:val="none"/>
+      <w:suff w:val="nothing"/>
+      <w:lvlText w:val="%7"/>
+      <w:lvlJc w:val="left"/>
+    </w:lvl>
+    <w:lvl w:ilvl="7">
+      <w:start w:val="1"/>
+      <w:numFmt w:val="none"/>
+      <w:suff w:val="nothing"/>
+      <w:lvlText w:val="%8"/>
+      <w:lvlJc w:val="left"/>
+    </w:lvl>
+    <w:lvl w:ilvl="8">
+      <w:start w:val="1"/>
+      <w:numFmt w:val="none"/>
+      <w:suff w:val="nothing"/>
+      <w:lvlText w:val="%9"/>
+      <w:lvlJc w:val="left"/>
+    </w:lvl>
+  </w:abstractNum>
+  <w:abstractNum w:abstractNumId="2" w15:restartNumberingAfterBreak="0">
+    <w:nsid w:val="34B72157"/>
+    <w:multiLevelType w:val="multilevel"/>
+    <w:tmpl w:val="A138540A"/>
+    <w:styleLink w:val="WWNum1"/>
+    <w:lvl w:ilvl="0">
+      <w:start w:val="3"/>
+      <w:numFmt w:val="decimal"/>
+      <w:lvlText w:val="%1."/>
+      <w:lvlJc w:val="left"/>
+      <w:pPr>
+        <w:ind w:left="360" w:hanging="360"/>
+      </w:pPr>
+      <w:rPr>
+        <w:rFonts w:ascii="Arial" w:hAnsi="Arial"/>
+        <w:b/>
+        <w:sz w:val="16"/>
+        <w:szCs w:val="16"/>
+      </w:rPr>
+    </w:lvl>
+    <w:lvl w:ilvl="1">
+      <w:start w:val="1"/>
+      <w:numFmt w:val="lowerLetter"/>
+      <w:lvlText w:val="%2."/>
+      <w:lvlJc w:val="left"/>
+      <w:pPr>
+        <w:ind w:left="1440" w:hanging="360"/>
+      </w:pPr>
+    </w:lvl>
+    <w:lvl w:ilvl="2">
+      <w:start w:val="1"/>
+      <w:numFmt w:val="lowerRoman"/>
+      <w:lvlText w:val="%3."/>
+      <w:lvlJc w:val="right"/>
+      <w:pPr>
+        <w:ind w:left="2160" w:hanging="180"/>
+      </w:pPr>
+    </w:lvl>
+    <w:lvl w:ilvl="3">
+      <w:start w:val="1"/>
+      <w:numFmt w:val="decimal"/>
+      <w:lvlText w:val="%4."/>
+      <w:lvlJc w:val="left"/>
+      <w:pPr>
+        <w:ind w:left="2880" w:hanging="360"/>
+      </w:pPr>
+    </w:lvl>
+    <w:lvl w:ilvl="4">
+      <w:start w:val="1"/>
+      <w:numFmt w:val="lowerLetter"/>
+      <w:lvlText w:val="%5."/>
+      <w:lvlJc w:val="left"/>
+      <w:pPr>
+        <w:ind w:left="3600" w:hanging="360"/>
+      </w:pPr>
+    </w:lvl>
+    <w:lvl w:ilvl="5">
+      <w:start w:val="1"/>
+      <w:numFmt w:val="lowerRoman"/>
+      <w:lvlText w:val="%6."/>
+      <w:lvlJc w:val="right"/>
+      <w:pPr>
+        <w:ind w:left="4320" w:hanging="180"/>
+      </w:pPr>
+    </w:lvl>
+    <w:lvl w:ilvl="6">
+      <w:start w:val="1"/>
+      <w:numFmt w:val="decimal"/>
+      <w:lvlText w:val="%7."/>
+      <w:lvlJc w:val="left"/>
+      <w:pPr>
+        <w:ind w:left="5040" w:hanging="360"/>
+      </w:pPr>
+    </w:lvl>
+    <w:lvl w:ilvl="7">
+      <w:start w:val="1"/>
+      <w:numFmt w:val="lowerLetter"/>
+      <w:lvlText w:val="%8."/>
+      <w:lvlJc w:val="left"/>
+      <w:pPr>
+        <w:ind w:left="5760" w:hanging="360"/>
+      </w:pPr>
+    </w:lvl>
+    <w:lvl w:ilvl="8">
+      <w:start w:val="1"/>
+      <w:numFmt w:val="lowerRoman"/>
+      <w:lvlText w:val="%9."/>
+      <w:lvlJc w:val="right"/>
+      <w:pPr>
+        <w:ind w:left="6480" w:hanging="180"/>
+      </w:pPr>
+    </w:lvl>
+  </w:abstractNum>
+  <w:abstractNum w:abstractNumId="3" w15:restartNumberingAfterBreak="0">
+    <w:nsid w:val="3B044C3A"/>
+    <w:multiLevelType w:val="multilevel"/>
+    <w:tmpl w:val="33E2AE02"/>
     <w:styleLink w:val="WWNum2"/>
     <w:lvl w:ilvl="0">
       <w:start w:val="1"/>
@@ -6797,171 +7127,10 @@
       </w:pPr>
     </w:lvl>
   </w:abstractNum>
-  <w:abstractNum w:abstractNumId="1" w15:restartNumberingAfterBreak="0">
-    <w:nsid w:val="1C0E707E"/>
+  <w:abstractNum w:abstractNumId="4" w15:restartNumberingAfterBreak="0">
+    <w:nsid w:val="40733421"/>
     <w:multiLevelType w:val="multilevel"/>
-    <w:tmpl w:val="B2D08786"/>
-    <w:styleLink w:val="WWNum3"/>
-    <w:lvl w:ilvl="0">
-      <w:start w:val="12"/>
-      <w:numFmt w:val="decimal"/>
-      <w:lvlText w:val="%1."/>
-      <w:lvlJc w:val="left"/>
-      <w:pPr>
-        <w:ind w:left="644" w:hanging="360"/>
-      </w:pPr>
-      <w:rPr>
-        <w:b w:val="0"/>
-        <w:sz w:val="18"/>
-        <w:szCs w:val="18"/>
-      </w:rPr>
-    </w:lvl>
-    <w:lvl w:ilvl="1">
-      <w:start w:val="1"/>
-      <w:numFmt w:val="lowerLetter"/>
-      <w:lvlText w:val="%2."/>
-      <w:lvlJc w:val="left"/>
-      <w:pPr>
-        <w:ind w:left="1440" w:hanging="360"/>
-      </w:pPr>
-    </w:lvl>
-    <w:lvl w:ilvl="2">
-      <w:start w:val="1"/>
-      <w:numFmt w:val="lowerRoman"/>
-      <w:lvlText w:val="%3."/>
-      <w:lvlJc w:val="right"/>
-      <w:pPr>
-        <w:ind w:left="2160" w:hanging="180"/>
-      </w:pPr>
-    </w:lvl>
-    <w:lvl w:ilvl="3">
-      <w:start w:val="1"/>
-      <w:numFmt w:val="decimal"/>
-      <w:lvlText w:val="%4."/>
-      <w:lvlJc w:val="left"/>
-      <w:pPr>
-        <w:ind w:left="2880" w:hanging="360"/>
-      </w:pPr>
-    </w:lvl>
-    <w:lvl w:ilvl="4">
-      <w:start w:val="1"/>
-      <w:numFmt w:val="lowerLetter"/>
-      <w:lvlText w:val="%5."/>
-      <w:lvlJc w:val="left"/>
-      <w:pPr>
-        <w:ind w:left="3600" w:hanging="360"/>
-      </w:pPr>
-    </w:lvl>
-    <w:lvl w:ilvl="5">
-      <w:start w:val="1"/>
-      <w:numFmt w:val="lowerRoman"/>
-      <w:lvlText w:val="%6."/>
-      <w:lvlJc w:val="right"/>
-      <w:pPr>
-        <w:ind w:left="4320" w:hanging="180"/>
-      </w:pPr>
-    </w:lvl>
-    <w:lvl w:ilvl="6">
-      <w:start w:val="1"/>
-      <w:numFmt w:val="decimal"/>
-      <w:lvlText w:val="%7."/>
-      <w:lvlJc w:val="left"/>
-      <w:pPr>
-        <w:ind w:left="5040" w:hanging="360"/>
-      </w:pPr>
-    </w:lvl>
-    <w:lvl w:ilvl="7">
-      <w:start w:val="1"/>
-      <w:numFmt w:val="lowerLetter"/>
-      <w:lvlText w:val="%8."/>
-      <w:lvlJc w:val="left"/>
-      <w:pPr>
-        <w:ind w:left="5760" w:hanging="360"/>
-      </w:pPr>
-    </w:lvl>
-    <w:lvl w:ilvl="8">
-      <w:start w:val="1"/>
-      <w:numFmt w:val="lowerRoman"/>
-      <w:lvlText w:val="%9."/>
-      <w:lvlJc w:val="right"/>
-      <w:pPr>
-        <w:ind w:left="6480" w:hanging="180"/>
-      </w:pPr>
-    </w:lvl>
-  </w:abstractNum>
-  <w:abstractNum w:abstractNumId="2" w15:restartNumberingAfterBreak="0">
-    <w:nsid w:val="344D3435"/>
-    <w:multiLevelType w:val="multilevel"/>
-    <w:tmpl w:val="11D44512"/>
-    <w:styleLink w:val="WWNum5"/>
-    <w:lvl w:ilvl="0">
-      <w:start w:val="1"/>
-      <w:numFmt w:val="none"/>
-      <w:suff w:val="nothing"/>
-      <w:lvlText w:val="%1"/>
-      <w:lvlJc w:val="left"/>
-    </w:lvl>
-    <w:lvl w:ilvl="1">
-      <w:start w:val="1"/>
-      <w:numFmt w:val="none"/>
-      <w:suff w:val="nothing"/>
-      <w:lvlText w:val="%2"/>
-      <w:lvlJc w:val="left"/>
-    </w:lvl>
-    <w:lvl w:ilvl="2">
-      <w:start w:val="1"/>
-      <w:numFmt w:val="none"/>
-      <w:suff w:val="nothing"/>
-      <w:lvlText w:val="%3"/>
-      <w:lvlJc w:val="left"/>
-    </w:lvl>
-    <w:lvl w:ilvl="3">
-      <w:start w:val="1"/>
-      <w:numFmt w:val="none"/>
-      <w:suff w:val="nothing"/>
-      <w:lvlText w:val="%4"/>
-      <w:lvlJc w:val="left"/>
-    </w:lvl>
-    <w:lvl w:ilvl="4">
-      <w:start w:val="1"/>
-      <w:numFmt w:val="none"/>
-      <w:suff w:val="nothing"/>
-      <w:lvlText w:val="%5"/>
-      <w:lvlJc w:val="left"/>
-    </w:lvl>
-    <w:lvl w:ilvl="5">
-      <w:start w:val="1"/>
-      <w:numFmt w:val="none"/>
-      <w:suff w:val="nothing"/>
-      <w:lvlText w:val="%6"/>
-      <w:lvlJc w:val="left"/>
-    </w:lvl>
-    <w:lvl w:ilvl="6">
-      <w:start w:val="1"/>
-      <w:numFmt w:val="none"/>
-      <w:suff w:val="nothing"/>
-      <w:lvlText w:val="%7"/>
-      <w:lvlJc w:val="left"/>
-    </w:lvl>
-    <w:lvl w:ilvl="7">
-      <w:start w:val="1"/>
-      <w:numFmt w:val="none"/>
-      <w:suff w:val="nothing"/>
-      <w:lvlText w:val="%8"/>
-      <w:lvlJc w:val="left"/>
-    </w:lvl>
-    <w:lvl w:ilvl="8">
-      <w:start w:val="1"/>
-      <w:numFmt w:val="none"/>
-      <w:suff w:val="nothing"/>
-      <w:lvlText w:val="%9"/>
-      <w:lvlJc w:val="left"/>
-    </w:lvl>
-  </w:abstractNum>
-  <w:abstractNum w:abstractNumId="3" w15:restartNumberingAfterBreak="0">
-    <w:nsid w:val="613D3EDF"/>
-    <w:multiLevelType w:val="multilevel"/>
-    <w:tmpl w:val="623887C0"/>
+    <w:tmpl w:val="0A5A6934"/>
     <w:styleLink w:val="WWNum4"/>
     <w:lvl w:ilvl="0">
       <w:numFmt w:val="bullet"/>
@@ -7063,113 +7232,20 @@
       </w:rPr>
     </w:lvl>
   </w:abstractNum>
-  <w:abstractNum w:abstractNumId="4" w15:restartNumberingAfterBreak="0">
-    <w:nsid w:val="7B6E7AF9"/>
-    <w:multiLevelType w:val="multilevel"/>
-    <w:tmpl w:val="0F4C44F0"/>
-    <w:styleLink w:val="WWNum1"/>
-    <w:lvl w:ilvl="0">
-      <w:start w:val="3"/>
-      <w:numFmt w:val="decimal"/>
-      <w:lvlText w:val="%1."/>
-      <w:lvlJc w:val="left"/>
-      <w:pPr>
-        <w:ind w:left="360" w:hanging="360"/>
-      </w:pPr>
-      <w:rPr>
-        <w:rFonts w:ascii="Arial" w:hAnsi="Arial"/>
-        <w:b/>
-        <w:sz w:val="16"/>
-        <w:szCs w:val="16"/>
-      </w:rPr>
-    </w:lvl>
-    <w:lvl w:ilvl="1">
-      <w:start w:val="1"/>
-      <w:numFmt w:val="lowerLetter"/>
-      <w:lvlText w:val="%2."/>
-      <w:lvlJc w:val="left"/>
-      <w:pPr>
-        <w:ind w:left="1440" w:hanging="360"/>
-      </w:pPr>
-    </w:lvl>
-    <w:lvl w:ilvl="2">
-      <w:start w:val="1"/>
-      <w:numFmt w:val="lowerRoman"/>
-      <w:lvlText w:val="%3."/>
-      <w:lvlJc w:val="right"/>
-      <w:pPr>
-        <w:ind w:left="2160" w:hanging="180"/>
-      </w:pPr>
-    </w:lvl>
-    <w:lvl w:ilvl="3">
-      <w:start w:val="1"/>
-      <w:numFmt w:val="decimal"/>
-      <w:lvlText w:val="%4."/>
-      <w:lvlJc w:val="left"/>
-      <w:pPr>
-        <w:ind w:left="2880" w:hanging="360"/>
-      </w:pPr>
-    </w:lvl>
-    <w:lvl w:ilvl="4">
-      <w:start w:val="1"/>
-      <w:numFmt w:val="lowerLetter"/>
-      <w:lvlText w:val="%5."/>
-      <w:lvlJc w:val="left"/>
-      <w:pPr>
-        <w:ind w:left="3600" w:hanging="360"/>
-      </w:pPr>
-    </w:lvl>
-    <w:lvl w:ilvl="5">
-      <w:start w:val="1"/>
-      <w:numFmt w:val="lowerRoman"/>
-      <w:lvlText w:val="%6."/>
-      <w:lvlJc w:val="right"/>
-      <w:pPr>
-        <w:ind w:left="4320" w:hanging="180"/>
-      </w:pPr>
-    </w:lvl>
-    <w:lvl w:ilvl="6">
-      <w:start w:val="1"/>
-      <w:numFmt w:val="decimal"/>
-      <w:lvlText w:val="%7."/>
-      <w:lvlJc w:val="left"/>
-      <w:pPr>
-        <w:ind w:left="5040" w:hanging="360"/>
-      </w:pPr>
-    </w:lvl>
-    <w:lvl w:ilvl="7">
-      <w:start w:val="1"/>
-      <w:numFmt w:val="lowerLetter"/>
-      <w:lvlText w:val="%8."/>
-      <w:lvlJc w:val="left"/>
-      <w:pPr>
-        <w:ind w:left="5760" w:hanging="360"/>
-      </w:pPr>
-    </w:lvl>
-    <w:lvl w:ilvl="8">
-      <w:start w:val="1"/>
-      <w:numFmt w:val="lowerRoman"/>
-      <w:lvlText w:val="%9."/>
-      <w:lvlJc w:val="right"/>
-      <w:pPr>
-        <w:ind w:left="6480" w:hanging="180"/>
-      </w:pPr>
-    </w:lvl>
-  </w:abstractNum>
   <w:num w:numId="1">
+    <w:abstractNumId w:val="2"/>
+  </w:num>
+  <w:num w:numId="2">
+    <w:abstractNumId w:val="3"/>
+  </w:num>
+  <w:num w:numId="3">
+    <w:abstractNumId w:val="0"/>
+  </w:num>
+  <w:num w:numId="4">
     <w:abstractNumId w:val="4"/>
   </w:num>
-  <w:num w:numId="2">
-    <w:abstractNumId w:val="0"/>
-  </w:num>
-  <w:num w:numId="3">
+  <w:num w:numId="5">
     <w:abstractNumId w:val="1"/>
-  </w:num>
-  <w:num w:numId="4">
-    <w:abstractNumId w:val="3"/>
-  </w:num>
-  <w:num w:numId="5">
-    <w:abstractNumId w:val="2"/>
   </w:num>
 </w:numbering>
 </file>

</xml_diff>